<commit_message>
Modificando el documento de requerimientos funcionales
</commit_message>
<xml_diff>
--- a/Desarrollo/SGVR/Negocio/SGVR_RQF.docx
+++ b/Desarrollo/SGVR/Negocio/SGVR_RQF.docx
@@ -513,14 +513,49 @@
                 <w:sz w:val="24"/>
                 <w:szCs w:val="24"/>
               </w:rPr>
-              <w:t xml:space="preserve"> </w:t>
+              <w:t xml:space="preserve">Vista principal de la web, la página deberá mostrar información general de la empresa y </w:t>
+            </w:r>
+            <w:r>
+              <w:rPr>
+                <w:sz w:val="24"/>
+                <w:szCs w:val="24"/>
+              </w:rPr>
+              <w:t>l</w:t>
+            </w:r>
+            <w:r>
+              <w:rPr>
+                <w:sz w:val="24"/>
+                <w:szCs w:val="24"/>
+              </w:rPr>
+              <w:t xml:space="preserve">as distintas </w:t>
+            </w:r>
+            <w:r>
+              <w:rPr>
+                <w:sz w:val="24"/>
+                <w:szCs w:val="24"/>
+              </w:rPr>
+              <w:t>opciones(menú)</w:t>
+            </w:r>
+            <w:r>
+              <w:rPr>
+                <w:sz w:val="24"/>
+                <w:szCs w:val="24"/>
+              </w:rPr>
+              <w:t xml:space="preserve"> que el usuario pueda realizar a través de la web</w:t>
+            </w:r>
+            <w:r>
+              <w:rPr>
+                <w:sz w:val="24"/>
+                <w:szCs w:val="24"/>
+              </w:rPr>
+              <w:t>.</w:t>
             </w:r>
           </w:p>
         </w:tc>
       </w:tr>
       <w:tr>
         <w:trPr>
-          <w:trHeight w:val="1377"/>
+          <w:trHeight w:val="599"/>
         </w:trPr>
         <w:tc>
           <w:tcPr>
@@ -555,13 +590,20 @@
                 <w:szCs w:val="24"/>
               </w:rPr>
             </w:pPr>
+            <w:r>
+              <w:rPr>
+                <w:sz w:val="24"/>
+                <w:szCs w:val="24"/>
+              </w:rPr>
+              <w:t xml:space="preserve">Vista de delivery donde el usuario podrá elegir la opción que desea realizar para poder realizar un pedido, </w:t>
+            </w:r>
           </w:p>
         </w:tc>
       </w:tr>
       <w:tr>
         <w:trPr>
           <w:cnfStyle w:val="000000100000" w:firstRow="0" w:lastRow="0" w:firstColumn="0" w:lastColumn="0" w:oddVBand="0" w:evenVBand="0" w:oddHBand="1" w:evenHBand="0" w:firstRowFirstColumn="0" w:firstRowLastColumn="0" w:lastRowFirstColumn="0" w:lastRowLastColumn="0"/>
-          <w:trHeight w:val="1392"/>
+          <w:trHeight w:val="565"/>
         </w:trPr>
         <w:tc>
           <w:tcPr>
@@ -596,12 +638,40 @@
                 <w:szCs w:val="24"/>
               </w:rPr>
             </w:pPr>
+            <w:r>
+              <w:rPr>
+                <w:sz w:val="24"/>
+                <w:szCs w:val="24"/>
+              </w:rPr>
+              <w:t>E</w:t>
+            </w:r>
+            <w:r>
+              <w:rPr>
+                <w:sz w:val="24"/>
+                <w:szCs w:val="24"/>
+              </w:rPr>
+              <w:t>n base a la opción elegida</w:t>
+            </w:r>
+            <w:r>
+              <w:rPr>
+                <w:sz w:val="24"/>
+                <w:szCs w:val="24"/>
+              </w:rPr>
+              <w:t xml:space="preserve"> en la vista delivery</w:t>
+            </w:r>
+            <w:r>
+              <w:rPr>
+                <w:sz w:val="24"/>
+                <w:szCs w:val="24"/>
+              </w:rPr>
+              <w:t xml:space="preserve"> el sistema debe redireccionar con los datos almacenados a la vista de tienda.</w:t>
+            </w:r>
           </w:p>
         </w:tc>
       </w:tr>
       <w:tr>
         <w:trPr>
-          <w:trHeight w:val="1392"/>
+          <w:trHeight w:val="545"/>
         </w:trPr>
         <w:tc>
           <w:tcPr>
@@ -636,13 +706,20 @@
                 <w:szCs w:val="24"/>
               </w:rPr>
             </w:pPr>
+            <w:r>
+              <w:rPr>
+                <w:sz w:val="24"/>
+                <w:szCs w:val="24"/>
+              </w:rPr>
+              <w:t>Vista de franquicia donde el usuario podrá solicitar pertenecer con su local a la red de mitercerlugar</w:t>
+            </w:r>
           </w:p>
         </w:tc>
       </w:tr>
       <w:tr>
         <w:trPr>
           <w:cnfStyle w:val="000000100000" w:firstRow="0" w:lastRow="0" w:firstColumn="0" w:lastColumn="0" w:oddVBand="0" w:evenVBand="0" w:oddHBand="1" w:evenHBand="0" w:firstRowFirstColumn="0" w:firstRowLastColumn="0" w:lastRowFirstColumn="0" w:lastRowLastColumn="0"/>
-          <w:trHeight w:val="1392"/>
+          <w:trHeight w:val="617"/>
         </w:trPr>
         <w:tc>
           <w:tcPr>
@@ -677,6 +754,573 @@
                 <w:szCs w:val="24"/>
               </w:rPr>
             </w:pPr>
+            <w:r>
+              <w:rPr>
+                <w:sz w:val="24"/>
+                <w:szCs w:val="24"/>
+              </w:rPr>
+              <w:t>Si el usuario solicita la opción de pertenecer a la red de mitercerlugar el sistema debe almacenar la información del usuario y reportarlo mediante un correo al área administrativa.</w:t>
+            </w:r>
+          </w:p>
+        </w:tc>
+      </w:tr>
+      <w:tr>
+        <w:trPr>
+          <w:trHeight w:val="345"/>
+        </w:trPr>
+        <w:tc>
+          <w:tcPr>
+            <w:cnfStyle w:val="001000000000" w:firstRow="0" w:lastRow="0" w:firstColumn="1" w:lastColumn="0" w:oddVBand="0" w:evenVBand="0" w:oddHBand="0" w:evenHBand="0" w:firstRowFirstColumn="0" w:firstRowLastColumn="0" w:lastRowFirstColumn="0" w:lastRowLastColumn="0"/>
+            <w:tcW w:w="1232" w:type="dxa"/>
+          </w:tcPr>
+          <w:p>
+            <w:pPr>
+              <w:rPr>
+                <w:sz w:val="24"/>
+                <w:szCs w:val="24"/>
+              </w:rPr>
+            </w:pPr>
+            <w:r>
+              <w:rPr>
+                <w:sz w:val="24"/>
+                <w:szCs w:val="24"/>
+              </w:rPr>
+              <w:t>RF06</w:t>
+            </w:r>
+          </w:p>
+        </w:tc>
+        <w:tc>
+          <w:tcPr>
+            <w:tcW w:w="8041" w:type="dxa"/>
+          </w:tcPr>
+          <w:p>
+            <w:pPr>
+              <w:cnfStyle w:val="000000000000" w:firstRow="0" w:lastRow="0" w:firstColumn="0" w:lastColumn="0" w:oddVBand="0" w:evenVBand="0" w:oddHBand="0" w:evenHBand="0" w:firstRowFirstColumn="0" w:firstRowLastColumn="0" w:lastRowFirstColumn="0" w:lastRowLastColumn="0"/>
+              <w:rPr>
+                <w:sz w:val="24"/>
+                <w:szCs w:val="24"/>
+              </w:rPr>
+            </w:pPr>
+            <w:r>
+              <w:rPr>
+                <w:sz w:val="24"/>
+                <w:szCs w:val="24"/>
+              </w:rPr>
+              <w:t>Vista de tienda donde el usuario podrá observar los distintos productos que la empresa desea vender a los clientes de forma online, en esta sección los productos tienen que ser clasificados.</w:t>
+            </w:r>
+          </w:p>
+        </w:tc>
+      </w:tr>
+      <w:tr>
+        <w:trPr>
+          <w:cnfStyle w:val="000000100000" w:firstRow="0" w:lastRow="0" w:firstColumn="0" w:lastColumn="0" w:oddVBand="0" w:evenVBand="0" w:oddHBand="1" w:evenHBand="0" w:firstRowFirstColumn="0" w:firstRowLastColumn="0" w:lastRowFirstColumn="0" w:lastRowLastColumn="0"/>
+          <w:trHeight w:val="294"/>
+        </w:trPr>
+        <w:tc>
+          <w:tcPr>
+            <w:cnfStyle w:val="001000000000" w:firstRow="0" w:lastRow="0" w:firstColumn="1" w:lastColumn="0" w:oddVBand="0" w:evenVBand="0" w:oddHBand="0" w:evenHBand="0" w:firstRowFirstColumn="0" w:firstRowLastColumn="0" w:lastRowFirstColumn="0" w:lastRowLastColumn="0"/>
+            <w:tcW w:w="1232" w:type="dxa"/>
+          </w:tcPr>
+          <w:p>
+            <w:pPr>
+              <w:rPr>
+                <w:sz w:val="24"/>
+                <w:szCs w:val="24"/>
+              </w:rPr>
+            </w:pPr>
+            <w:r>
+              <w:rPr>
+                <w:sz w:val="24"/>
+                <w:szCs w:val="24"/>
+              </w:rPr>
+              <w:t>RF07</w:t>
+            </w:r>
+          </w:p>
+        </w:tc>
+        <w:tc>
+          <w:tcPr>
+            <w:tcW w:w="8041" w:type="dxa"/>
+          </w:tcPr>
+          <w:p>
+            <w:pPr>
+              <w:cnfStyle w:val="000000100000" w:firstRow="0" w:lastRow="0" w:firstColumn="0" w:lastColumn="0" w:oddVBand="0" w:evenVBand="0" w:oddHBand="1" w:evenHBand="0" w:firstRowFirstColumn="0" w:firstRowLastColumn="0" w:lastRowFirstColumn="0" w:lastRowLastColumn="0"/>
+              <w:rPr>
+                <w:sz w:val="24"/>
+                <w:szCs w:val="24"/>
+              </w:rPr>
+            </w:pPr>
+            <w:r>
+              <w:rPr>
+                <w:sz w:val="24"/>
+                <w:szCs w:val="24"/>
+              </w:rPr>
+              <w:t xml:space="preserve">Si el usuario elige un producto este debe ser agregado al carrito de </w:t>
+            </w:r>
+            <w:r>
+              <w:rPr>
+                <w:sz w:val="24"/>
+                <w:szCs w:val="24"/>
+              </w:rPr>
+              <w:t>compras.</w:t>
+            </w:r>
+          </w:p>
+        </w:tc>
+      </w:tr>
+      <w:tr>
+        <w:trPr>
+          <w:trHeight w:val="567"/>
+        </w:trPr>
+        <w:tc>
+          <w:tcPr>
+            <w:cnfStyle w:val="001000000000" w:firstRow="0" w:lastRow="0" w:firstColumn="1" w:lastColumn="0" w:oddVBand="0" w:evenVBand="0" w:oddHBand="0" w:evenHBand="0" w:firstRowFirstColumn="0" w:firstRowLastColumn="0" w:lastRowFirstColumn="0" w:lastRowLastColumn="0"/>
+            <w:tcW w:w="1232" w:type="dxa"/>
+          </w:tcPr>
+          <w:p>
+            <w:pPr>
+              <w:rPr>
+                <w:sz w:val="24"/>
+                <w:szCs w:val="24"/>
+              </w:rPr>
+            </w:pPr>
+            <w:r>
+              <w:rPr>
+                <w:sz w:val="24"/>
+                <w:szCs w:val="24"/>
+              </w:rPr>
+              <w:t>RF08</w:t>
+            </w:r>
+          </w:p>
+        </w:tc>
+        <w:tc>
+          <w:tcPr>
+            <w:tcW w:w="8041" w:type="dxa"/>
+          </w:tcPr>
+          <w:p>
+            <w:pPr>
+              <w:cnfStyle w:val="000000000000" w:firstRow="0" w:lastRow="0" w:firstColumn="0" w:lastColumn="0" w:oddVBand="0" w:evenVBand="0" w:oddHBand="0" w:evenHBand="0" w:firstRowFirstColumn="0" w:firstRowLastColumn="0" w:lastRowFirstColumn="0" w:lastRowLastColumn="0"/>
+              <w:rPr>
+                <w:sz w:val="24"/>
+                <w:szCs w:val="24"/>
+              </w:rPr>
+            </w:pPr>
+            <w:r>
+              <w:rPr>
+                <w:sz w:val="24"/>
+                <w:szCs w:val="24"/>
+              </w:rPr>
+              <w:t>Vista de carta, en esta sección el usuario podrá observar la carta que las tiendas venden en sus locales</w:t>
+            </w:r>
+            <w:r>
+              <w:rPr>
+                <w:sz w:val="24"/>
+                <w:szCs w:val="24"/>
+              </w:rPr>
+              <w:t>.</w:t>
+            </w:r>
+          </w:p>
+        </w:tc>
+      </w:tr>
+      <w:tr>
+        <w:trPr>
+          <w:cnfStyle w:val="000000100000" w:firstRow="0" w:lastRow="0" w:firstColumn="0" w:lastColumn="0" w:oddVBand="0" w:evenVBand="0" w:oddHBand="1" w:evenHBand="0" w:firstRowFirstColumn="0" w:firstRowLastColumn="0" w:lastRowFirstColumn="0" w:lastRowLastColumn="0"/>
+          <w:trHeight w:val="690"/>
+        </w:trPr>
+        <w:tc>
+          <w:tcPr>
+            <w:cnfStyle w:val="001000000000" w:firstRow="0" w:lastRow="0" w:firstColumn="1" w:lastColumn="0" w:oddVBand="0" w:evenVBand="0" w:oddHBand="0" w:evenHBand="0" w:firstRowFirstColumn="0" w:firstRowLastColumn="0" w:lastRowFirstColumn="0" w:lastRowLastColumn="0"/>
+            <w:tcW w:w="1232" w:type="dxa"/>
+          </w:tcPr>
+          <w:p>
+            <w:pPr>
+              <w:rPr>
+                <w:sz w:val="24"/>
+                <w:szCs w:val="24"/>
+              </w:rPr>
+            </w:pPr>
+            <w:r>
+              <w:rPr>
+                <w:sz w:val="24"/>
+                <w:szCs w:val="24"/>
+              </w:rPr>
+              <w:t>RF09</w:t>
+            </w:r>
+          </w:p>
+        </w:tc>
+        <w:tc>
+          <w:tcPr>
+            <w:tcW w:w="8041" w:type="dxa"/>
+          </w:tcPr>
+          <w:p>
+            <w:pPr>
+              <w:cnfStyle w:val="000000100000" w:firstRow="0" w:lastRow="0" w:firstColumn="0" w:lastColumn="0" w:oddVBand="0" w:evenVBand="0" w:oddHBand="1" w:evenHBand="0" w:firstRowFirstColumn="0" w:firstRowLastColumn="0" w:lastRowFirstColumn="0" w:lastRowLastColumn="0"/>
+              <w:rPr>
+                <w:sz w:val="24"/>
+                <w:szCs w:val="24"/>
+              </w:rPr>
+            </w:pPr>
+            <w:r>
+              <w:rPr>
+                <w:sz w:val="24"/>
+                <w:szCs w:val="24"/>
+              </w:rPr>
+              <w:t>Vista de reserva aquí el usuario podrá realizar una reserva en base al local que elija.</w:t>
+            </w:r>
+          </w:p>
+        </w:tc>
+      </w:tr>
+      <w:tr>
+        <w:trPr>
+          <w:trHeight w:val="690"/>
+        </w:trPr>
+        <w:tc>
+          <w:tcPr>
+            <w:cnfStyle w:val="001000000000" w:firstRow="0" w:lastRow="0" w:firstColumn="1" w:lastColumn="0" w:oddVBand="0" w:evenVBand="0" w:oddHBand="0" w:evenHBand="0" w:firstRowFirstColumn="0" w:firstRowLastColumn="0" w:lastRowFirstColumn="0" w:lastRowLastColumn="0"/>
+            <w:tcW w:w="1232" w:type="dxa"/>
+          </w:tcPr>
+          <w:p>
+            <w:pPr>
+              <w:rPr>
+                <w:sz w:val="24"/>
+                <w:szCs w:val="24"/>
+              </w:rPr>
+            </w:pPr>
+            <w:r>
+              <w:rPr>
+                <w:sz w:val="24"/>
+                <w:szCs w:val="24"/>
+              </w:rPr>
+              <w:t>RF10</w:t>
+            </w:r>
+          </w:p>
+        </w:tc>
+        <w:tc>
+          <w:tcPr>
+            <w:tcW w:w="8041" w:type="dxa"/>
+          </w:tcPr>
+          <w:p>
+            <w:pPr>
+              <w:cnfStyle w:val="000000000000" w:firstRow="0" w:lastRow="0" w:firstColumn="0" w:lastColumn="0" w:oddVBand="0" w:evenVBand="0" w:oddHBand="0" w:evenHBand="0" w:firstRowFirstColumn="0" w:firstRowLastColumn="0" w:lastRowFirstColumn="0" w:lastRowLastColumn="0"/>
+              <w:rPr>
+                <w:sz w:val="24"/>
+                <w:szCs w:val="24"/>
+              </w:rPr>
+            </w:pPr>
+            <w:r>
+              <w:rPr>
+                <w:sz w:val="24"/>
+                <w:szCs w:val="24"/>
+              </w:rPr>
+              <w:t>En base a la información ingresada en la vista de reservas el sistema debe enviar reporte de la reserva por correo al administrador.</w:t>
+            </w:r>
+          </w:p>
+        </w:tc>
+      </w:tr>
+      <w:tr>
+        <w:trPr>
+          <w:cnfStyle w:val="000000100000" w:firstRow="0" w:lastRow="0" w:firstColumn="0" w:lastColumn="0" w:oddVBand="0" w:evenVBand="0" w:oddHBand="1" w:evenHBand="0" w:firstRowFirstColumn="0" w:firstRowLastColumn="0" w:lastRowFirstColumn="0" w:lastRowLastColumn="0"/>
+          <w:trHeight w:val="690"/>
+        </w:trPr>
+        <w:tc>
+          <w:tcPr>
+            <w:cnfStyle w:val="001000000000" w:firstRow="0" w:lastRow="0" w:firstColumn="1" w:lastColumn="0" w:oddVBand="0" w:evenVBand="0" w:oddHBand="0" w:evenHBand="0" w:firstRowFirstColumn="0" w:firstRowLastColumn="0" w:lastRowFirstColumn="0" w:lastRowLastColumn="0"/>
+            <w:tcW w:w="1232" w:type="dxa"/>
+          </w:tcPr>
+          <w:p>
+            <w:pPr>
+              <w:rPr>
+                <w:sz w:val="24"/>
+                <w:szCs w:val="24"/>
+              </w:rPr>
+            </w:pPr>
+            <w:r>
+              <w:rPr>
+                <w:sz w:val="24"/>
+                <w:szCs w:val="24"/>
+              </w:rPr>
+              <w:t>RF11</w:t>
+            </w:r>
+          </w:p>
+        </w:tc>
+        <w:tc>
+          <w:tcPr>
+            <w:tcW w:w="8041" w:type="dxa"/>
+          </w:tcPr>
+          <w:p>
+            <w:pPr>
+              <w:cnfStyle w:val="000000100000" w:firstRow="0" w:lastRow="0" w:firstColumn="0" w:lastColumn="0" w:oddVBand="0" w:evenVBand="0" w:oddHBand="1" w:evenHBand="0" w:firstRowFirstColumn="0" w:firstRowLastColumn="0" w:lastRowFirstColumn="0" w:lastRowLastColumn="0"/>
+              <w:rPr>
+                <w:sz w:val="24"/>
+                <w:szCs w:val="24"/>
+              </w:rPr>
+            </w:pPr>
+            <w:r>
+              <w:rPr>
+                <w:sz w:val="24"/>
+                <w:szCs w:val="24"/>
+              </w:rPr>
+              <w:t>Vista de contáctanos, aquí el usuario podrá ingresar información en la página para que pueda realizar alguna consulta a la empresa.</w:t>
+            </w:r>
+          </w:p>
+        </w:tc>
+      </w:tr>
+      <w:tr>
+        <w:trPr>
+          <w:trHeight w:val="690"/>
+        </w:trPr>
+        <w:tc>
+          <w:tcPr>
+            <w:cnfStyle w:val="001000000000" w:firstRow="0" w:lastRow="0" w:firstColumn="1" w:lastColumn="0" w:oddVBand="0" w:evenVBand="0" w:oddHBand="0" w:evenHBand="0" w:firstRowFirstColumn="0" w:firstRowLastColumn="0" w:lastRowFirstColumn="0" w:lastRowLastColumn="0"/>
+            <w:tcW w:w="1232" w:type="dxa"/>
+          </w:tcPr>
+          <w:p>
+            <w:pPr>
+              <w:rPr>
+                <w:sz w:val="24"/>
+                <w:szCs w:val="24"/>
+              </w:rPr>
+            </w:pPr>
+            <w:r>
+              <w:rPr>
+                <w:sz w:val="24"/>
+                <w:szCs w:val="24"/>
+              </w:rPr>
+              <w:lastRenderedPageBreak/>
+              <w:t>RF12</w:t>
+            </w:r>
+          </w:p>
+        </w:tc>
+        <w:tc>
+          <w:tcPr>
+            <w:tcW w:w="8041" w:type="dxa"/>
+          </w:tcPr>
+          <w:p>
+            <w:pPr>
+              <w:cnfStyle w:val="000000000000" w:firstRow="0" w:lastRow="0" w:firstColumn="0" w:lastColumn="0" w:oddVBand="0" w:evenVBand="0" w:oddHBand="0" w:evenHBand="0" w:firstRowFirstColumn="0" w:firstRowLastColumn="0" w:lastRowFirstColumn="0" w:lastRowLastColumn="0"/>
+              <w:rPr>
+                <w:sz w:val="24"/>
+                <w:szCs w:val="24"/>
+              </w:rPr>
+            </w:pPr>
+            <w:r>
+              <w:rPr>
+                <w:sz w:val="24"/>
+                <w:szCs w:val="24"/>
+              </w:rPr>
+              <w:t>Si el usuario elige usar el formulario de contáctanos el sistema debe enviar correo a los administradores mostrando la información ingresada por el usuario.</w:t>
+            </w:r>
+          </w:p>
+        </w:tc>
+      </w:tr>
+      <w:tr>
+        <w:trPr>
+          <w:cnfStyle w:val="000000100000" w:firstRow="0" w:lastRow="0" w:firstColumn="0" w:lastColumn="0" w:oddVBand="0" w:evenVBand="0" w:oddHBand="1" w:evenHBand="0" w:firstRowFirstColumn="0" w:firstRowLastColumn="0" w:lastRowFirstColumn="0" w:lastRowLastColumn="0"/>
+          <w:trHeight w:val="690"/>
+        </w:trPr>
+        <w:tc>
+          <w:tcPr>
+            <w:cnfStyle w:val="001000000000" w:firstRow="0" w:lastRow="0" w:firstColumn="1" w:lastColumn="0" w:oddVBand="0" w:evenVBand="0" w:oddHBand="0" w:evenHBand="0" w:firstRowFirstColumn="0" w:firstRowLastColumn="0" w:lastRowFirstColumn="0" w:lastRowLastColumn="0"/>
+            <w:tcW w:w="1232" w:type="dxa"/>
+          </w:tcPr>
+          <w:p>
+            <w:pPr>
+              <w:rPr>
+                <w:sz w:val="24"/>
+                <w:szCs w:val="24"/>
+              </w:rPr>
+            </w:pPr>
+            <w:r>
+              <w:rPr>
+                <w:sz w:val="24"/>
+                <w:szCs w:val="24"/>
+              </w:rPr>
+              <w:t>RF1</w:t>
+            </w:r>
+            <w:r>
+              <w:rPr>
+                <w:sz w:val="24"/>
+                <w:szCs w:val="24"/>
+              </w:rPr>
+              <w:t>3</w:t>
+            </w:r>
+          </w:p>
+        </w:tc>
+        <w:tc>
+          <w:tcPr>
+            <w:tcW w:w="8041" w:type="dxa"/>
+          </w:tcPr>
+          <w:p>
+            <w:pPr>
+              <w:cnfStyle w:val="000000100000" w:firstRow="0" w:lastRow="0" w:firstColumn="0" w:lastColumn="0" w:oddVBand="0" w:evenVBand="0" w:oddHBand="1" w:evenHBand="0" w:firstRowFirstColumn="0" w:firstRowLastColumn="0" w:lastRowFirstColumn="0" w:lastRowLastColumn="0"/>
+              <w:rPr>
+                <w:sz w:val="24"/>
+                <w:szCs w:val="24"/>
+              </w:rPr>
+            </w:pPr>
+            <w:r>
+              <w:rPr>
+                <w:sz w:val="24"/>
+                <w:szCs w:val="24"/>
+              </w:rPr>
+              <w:t xml:space="preserve">El usuario </w:t>
+            </w:r>
+            <w:r>
+              <w:rPr>
+                <w:sz w:val="24"/>
+                <w:szCs w:val="24"/>
+              </w:rPr>
+              <w:t xml:space="preserve">debe </w:t>
+            </w:r>
+            <w:r>
+              <w:rPr>
+                <w:sz w:val="24"/>
+                <w:szCs w:val="24"/>
+              </w:rPr>
+              <w:t>pod</w:t>
+            </w:r>
+            <w:r>
+              <w:rPr>
+                <w:sz w:val="24"/>
+                <w:szCs w:val="24"/>
+              </w:rPr>
+              <w:t>er</w:t>
+            </w:r>
+            <w:r>
+              <w:rPr>
+                <w:sz w:val="24"/>
+                <w:szCs w:val="24"/>
+              </w:rPr>
+              <w:t xml:space="preserve"> administrar</w:t>
+            </w:r>
+            <w:r>
+              <w:rPr>
+                <w:sz w:val="24"/>
+                <w:szCs w:val="24"/>
+              </w:rPr>
+              <w:t xml:space="preserve"> en la web</w:t>
+            </w:r>
+            <w:r>
+              <w:rPr>
+                <w:sz w:val="24"/>
+                <w:szCs w:val="24"/>
+              </w:rPr>
+              <w:t xml:space="preserve"> el carrito de compras</w:t>
+            </w:r>
+            <w:r>
+              <w:rPr>
+                <w:sz w:val="24"/>
+                <w:szCs w:val="24"/>
+              </w:rPr>
+              <w:t>, para poder quitar productos, revisar la cantidad de productos elegidos y verificar el monto total a pagar.</w:t>
+            </w:r>
+          </w:p>
+        </w:tc>
+      </w:tr>
+      <w:tr>
+        <w:trPr>
+          <w:trHeight w:val="690"/>
+        </w:trPr>
+        <w:tc>
+          <w:tcPr>
+            <w:cnfStyle w:val="001000000000" w:firstRow="0" w:lastRow="0" w:firstColumn="1" w:lastColumn="0" w:oddVBand="0" w:evenVBand="0" w:oddHBand="0" w:evenHBand="0" w:firstRowFirstColumn="0" w:firstRowLastColumn="0" w:lastRowFirstColumn="0" w:lastRowLastColumn="0"/>
+            <w:tcW w:w="1232" w:type="dxa"/>
+          </w:tcPr>
+          <w:p>
+            <w:pPr>
+              <w:rPr>
+                <w:sz w:val="24"/>
+                <w:szCs w:val="24"/>
+              </w:rPr>
+            </w:pPr>
+            <w:r>
+              <w:rPr>
+                <w:sz w:val="24"/>
+                <w:szCs w:val="24"/>
+              </w:rPr>
+              <w:t>RF1</w:t>
+            </w:r>
+            <w:r>
+              <w:rPr>
+                <w:sz w:val="24"/>
+                <w:szCs w:val="24"/>
+              </w:rPr>
+              <w:t>4</w:t>
+            </w:r>
+          </w:p>
+        </w:tc>
+        <w:tc>
+          <w:tcPr>
+            <w:tcW w:w="8041" w:type="dxa"/>
+          </w:tcPr>
+          <w:p>
+            <w:pPr>
+              <w:cnfStyle w:val="000000000000" w:firstRow="0" w:lastRow="0" w:firstColumn="0" w:lastColumn="0" w:oddVBand="0" w:evenVBand="0" w:oddHBand="0" w:evenHBand="0" w:firstRowFirstColumn="0" w:firstRowLastColumn="0" w:lastRowFirstColumn="0" w:lastRowLastColumn="0"/>
+              <w:rPr>
+                <w:sz w:val="24"/>
+                <w:szCs w:val="24"/>
+              </w:rPr>
+            </w:pPr>
+            <w:r>
+              <w:rPr>
+                <w:sz w:val="24"/>
+                <w:szCs w:val="24"/>
+              </w:rPr>
+              <w:t>Si el usuario le da en la opción de compra el sistema deberá redirigir a una ventana de compra donde el usuario deberá ingresar información requerida por la empresa.</w:t>
+            </w:r>
+          </w:p>
+        </w:tc>
+      </w:tr>
+      <w:tr>
+        <w:trPr>
+          <w:cnfStyle w:val="000000100000" w:firstRow="0" w:lastRow="0" w:firstColumn="0" w:lastColumn="0" w:oddVBand="0" w:evenVBand="0" w:oddHBand="1" w:evenHBand="0" w:firstRowFirstColumn="0" w:firstRowLastColumn="0" w:lastRowFirstColumn="0" w:lastRowLastColumn="0"/>
+          <w:trHeight w:val="690"/>
+        </w:trPr>
+        <w:tc>
+          <w:tcPr>
+            <w:cnfStyle w:val="001000000000" w:firstRow="0" w:lastRow="0" w:firstColumn="1" w:lastColumn="0" w:oddVBand="0" w:evenVBand="0" w:oddHBand="0" w:evenHBand="0" w:firstRowFirstColumn="0" w:firstRowLastColumn="0" w:lastRowFirstColumn="0" w:lastRowLastColumn="0"/>
+            <w:tcW w:w="1232" w:type="dxa"/>
+          </w:tcPr>
+          <w:p>
+            <w:pPr>
+              <w:rPr>
+                <w:sz w:val="24"/>
+                <w:szCs w:val="24"/>
+              </w:rPr>
+            </w:pPr>
+            <w:r>
+              <w:rPr>
+                <w:sz w:val="24"/>
+                <w:szCs w:val="24"/>
+              </w:rPr>
+              <w:t>RF1</w:t>
+            </w:r>
+            <w:r>
+              <w:rPr>
+                <w:sz w:val="24"/>
+                <w:szCs w:val="24"/>
+              </w:rPr>
+              <w:t>5</w:t>
+            </w:r>
+          </w:p>
+        </w:tc>
+        <w:tc>
+          <w:tcPr>
+            <w:tcW w:w="8041" w:type="dxa"/>
+          </w:tcPr>
+          <w:p>
+            <w:pPr>
+              <w:cnfStyle w:val="000000100000" w:firstRow="0" w:lastRow="0" w:firstColumn="0" w:lastColumn="0" w:oddVBand="0" w:evenVBand="0" w:oddHBand="1" w:evenHBand="0" w:firstRowFirstColumn="0" w:firstRowLastColumn="0" w:lastRowFirstColumn="0" w:lastRowLastColumn="0"/>
+              <w:rPr>
+                <w:sz w:val="24"/>
+                <w:szCs w:val="24"/>
+              </w:rPr>
+            </w:pPr>
+            <w:r>
+              <w:rPr>
+                <w:sz w:val="24"/>
+                <w:szCs w:val="24"/>
+              </w:rPr>
+              <w:t>Cuando el usuario termine de realizar la comprar el sistema debe almacenar la información y también reportar mediante un correo al administrador por la compra realizada.</w:t>
+            </w:r>
           </w:p>
         </w:tc>
       </w:tr>

</xml_diff>